<commit_message>
Presentation and Memory game updates
</commit_message>
<xml_diff>
--- a/React/AdvReact Tutor Guide Lloyds.docx
+++ b/React/AdvReact Tutor Guide Lloyds.docx
@@ -310,7 +310,6 @@
                 <w:szCs w:val="19"/>
               </w:rPr>
             </w:pPr>
-            <w:proofErr w:type="spellStart"/>
             <w:r>
               <w:rPr>
                 <w:rFonts w:ascii="Figtree Medium" w:hAnsi="Figtree Medium"/>
@@ -319,7 +318,6 @@
               </w:rPr>
               <w:t>RouteProvider</w:t>
             </w:r>
-            <w:proofErr w:type="spellEnd"/>
           </w:p>
           <w:p>
             <w:pPr>
@@ -595,7 +593,6 @@
                 <w:szCs w:val="19"/>
               </w:rPr>
             </w:pPr>
-            <w:proofErr w:type="spellStart"/>
             <w:r>
               <w:rPr>
                 <w:rFonts w:ascii="Figtree Medium" w:hAnsi="Figtree Medium"/>
@@ -604,7 +601,6 @@
               </w:rPr>
               <w:t>ErrorElements</w:t>
             </w:r>
-            <w:proofErr w:type="spellEnd"/>
           </w:p>
         </w:tc>
       </w:tr>
@@ -988,70 +984,30 @@
                 <w:szCs w:val="19"/>
               </w:rPr>
             </w:pPr>
-            <w:proofErr w:type="spellStart"/>
-            <w:proofErr w:type="gramStart"/>
-            <w:r>
-              <w:rPr>
-                <w:rFonts w:ascii="Figtree Medium" w:hAnsi="Figtree Medium"/>
-                <w:sz w:val="19"/>
-                <w:szCs w:val="19"/>
-              </w:rPr>
-              <w:t>useState</w:t>
-            </w:r>
-            <w:proofErr w:type="spellEnd"/>
-            <w:r>
-              <w:rPr>
-                <w:rFonts w:ascii="Figtree Medium" w:hAnsi="Figtree Medium"/>
-                <w:sz w:val="19"/>
-                <w:szCs w:val="19"/>
-              </w:rPr>
-              <w:t>(</w:t>
-            </w:r>
-            <w:proofErr w:type="gramEnd"/>
-            <w:r>
-              <w:rPr>
-                <w:rFonts w:ascii="Figtree Medium" w:hAnsi="Figtree Medium"/>
-                <w:sz w:val="19"/>
-                <w:szCs w:val="19"/>
-              </w:rPr>
-              <w:t>)</w:t>
-            </w:r>
-          </w:p>
-          <w:p>
-            <w:pPr>
-              <w:rPr>
-                <w:rFonts w:ascii="Figtree Medium" w:hAnsi="Figtree Medium"/>
-                <w:sz w:val="19"/>
-                <w:szCs w:val="19"/>
-              </w:rPr>
-            </w:pPr>
-            <w:proofErr w:type="spellStart"/>
-            <w:proofErr w:type="gramStart"/>
-            <w:r>
-              <w:rPr>
-                <w:rFonts w:ascii="Figtree Medium" w:hAnsi="Figtree Medium"/>
-                <w:sz w:val="19"/>
-                <w:szCs w:val="19"/>
-              </w:rPr>
-              <w:t>useEffect</w:t>
-            </w:r>
-            <w:proofErr w:type="spellEnd"/>
-            <w:r>
-              <w:rPr>
-                <w:rFonts w:ascii="Figtree Medium" w:hAnsi="Figtree Medium"/>
-                <w:sz w:val="19"/>
-                <w:szCs w:val="19"/>
-              </w:rPr>
-              <w:t>(</w:t>
-            </w:r>
-            <w:proofErr w:type="gramEnd"/>
-            <w:r>
-              <w:rPr>
-                <w:rFonts w:ascii="Figtree Medium" w:hAnsi="Figtree Medium"/>
-                <w:sz w:val="19"/>
-                <w:szCs w:val="19"/>
-              </w:rPr>
-              <w:t>)</w:t>
+            <w:r>
+              <w:rPr>
+                <w:rFonts w:ascii="Figtree Medium" w:hAnsi="Figtree Medium"/>
+                <w:sz w:val="19"/>
+                <w:szCs w:val="19"/>
+              </w:rPr>
+              <w:t>useState()</w:t>
+            </w:r>
+          </w:p>
+          <w:p>
+            <w:pPr>
+              <w:rPr>
+                <w:rFonts w:ascii="Figtree Medium" w:hAnsi="Figtree Medium"/>
+                <w:sz w:val="19"/>
+                <w:szCs w:val="19"/>
+              </w:rPr>
+            </w:pPr>
+            <w:r>
+              <w:rPr>
+                <w:rFonts w:ascii="Figtree Medium" w:hAnsi="Figtree Medium"/>
+                <w:sz w:val="19"/>
+                <w:szCs w:val="19"/>
+              </w:rPr>
+              <w:t>useEffect()</w:t>
             </w:r>
           </w:p>
         </w:tc>
@@ -1162,144 +1118,64 @@
                 <w:szCs w:val="19"/>
               </w:rPr>
             </w:pPr>
-            <w:proofErr w:type="spellStart"/>
-            <w:proofErr w:type="gramStart"/>
-            <w:r>
-              <w:rPr>
-                <w:rFonts w:ascii="Figtree Medium" w:hAnsi="Figtree Medium"/>
-                <w:sz w:val="19"/>
-                <w:szCs w:val="19"/>
-              </w:rPr>
-              <w:t>useContext</w:t>
-            </w:r>
-            <w:proofErr w:type="spellEnd"/>
-            <w:r>
-              <w:rPr>
-                <w:rFonts w:ascii="Figtree Medium" w:hAnsi="Figtree Medium"/>
-                <w:sz w:val="19"/>
-                <w:szCs w:val="19"/>
-              </w:rPr>
-              <w:t>(</w:t>
-            </w:r>
-            <w:proofErr w:type="gramEnd"/>
-            <w:r>
-              <w:rPr>
-                <w:rFonts w:ascii="Figtree Medium" w:hAnsi="Figtree Medium"/>
-                <w:sz w:val="19"/>
-                <w:szCs w:val="19"/>
-              </w:rPr>
-              <w:t>)</w:t>
-            </w:r>
-          </w:p>
-          <w:p>
-            <w:pPr>
-              <w:rPr>
-                <w:rFonts w:ascii="Figtree Medium" w:hAnsi="Figtree Medium"/>
-                <w:sz w:val="19"/>
-                <w:szCs w:val="19"/>
-              </w:rPr>
-            </w:pPr>
-            <w:proofErr w:type="spellStart"/>
-            <w:proofErr w:type="gramStart"/>
-            <w:r>
-              <w:rPr>
-                <w:rFonts w:ascii="Figtree Medium" w:hAnsi="Figtree Medium"/>
-                <w:sz w:val="19"/>
-                <w:szCs w:val="19"/>
-              </w:rPr>
-              <w:t>useReducer</w:t>
-            </w:r>
-            <w:proofErr w:type="spellEnd"/>
-            <w:r>
-              <w:rPr>
-                <w:rFonts w:ascii="Figtree Medium" w:hAnsi="Figtree Medium"/>
-                <w:sz w:val="19"/>
-                <w:szCs w:val="19"/>
-              </w:rPr>
-              <w:t>(</w:t>
-            </w:r>
-            <w:proofErr w:type="gramEnd"/>
-            <w:r>
-              <w:rPr>
-                <w:rFonts w:ascii="Figtree Medium" w:hAnsi="Figtree Medium"/>
-                <w:sz w:val="19"/>
-                <w:szCs w:val="19"/>
-              </w:rPr>
-              <w:t>)</w:t>
-            </w:r>
-          </w:p>
-          <w:p>
-            <w:pPr>
-              <w:rPr>
-                <w:rFonts w:ascii="Figtree Medium" w:hAnsi="Figtree Medium"/>
-                <w:sz w:val="19"/>
-                <w:szCs w:val="19"/>
-              </w:rPr>
-            </w:pPr>
-            <w:proofErr w:type="spellStart"/>
-            <w:proofErr w:type="gramStart"/>
-            <w:r>
-              <w:rPr>
-                <w:rFonts w:ascii="Figtree Medium" w:hAnsi="Figtree Medium"/>
-                <w:sz w:val="19"/>
-                <w:szCs w:val="19"/>
-              </w:rPr>
-              <w:t>useRef</w:t>
-            </w:r>
-            <w:proofErr w:type="spellEnd"/>
-            <w:r>
-              <w:rPr>
-                <w:rFonts w:ascii="Figtree Medium" w:hAnsi="Figtree Medium"/>
-                <w:sz w:val="19"/>
-                <w:szCs w:val="19"/>
-              </w:rPr>
-              <w:t>(</w:t>
-            </w:r>
-            <w:proofErr w:type="gramEnd"/>
-            <w:r>
-              <w:rPr>
-                <w:rFonts w:ascii="Figtree Medium" w:hAnsi="Figtree Medium"/>
-                <w:sz w:val="19"/>
-                <w:szCs w:val="19"/>
-              </w:rPr>
-              <w:t>)</w:t>
-            </w:r>
-          </w:p>
-          <w:p>
-            <w:pPr>
-              <w:rPr>
-                <w:rFonts w:ascii="Figtree Medium" w:hAnsi="Figtree Medium"/>
-                <w:sz w:val="19"/>
-                <w:szCs w:val="19"/>
-              </w:rPr>
-            </w:pPr>
-            <w:proofErr w:type="spellStart"/>
-            <w:proofErr w:type="gramStart"/>
-            <w:r>
-              <w:rPr>
-                <w:rFonts w:ascii="Figtree Medium" w:hAnsi="Figtree Medium"/>
-                <w:sz w:val="19"/>
-                <w:szCs w:val="19"/>
-              </w:rPr>
-              <w:t>useCallback</w:t>
-            </w:r>
-            <w:proofErr w:type="spellEnd"/>
-            <w:r>
-              <w:rPr>
-                <w:rFonts w:ascii="Figtree Medium" w:hAnsi="Figtree Medium"/>
-                <w:sz w:val="19"/>
-                <w:szCs w:val="19"/>
-              </w:rPr>
-              <w:t>(</w:t>
-            </w:r>
-            <w:proofErr w:type="gramEnd"/>
-            <w:r>
-              <w:rPr>
-                <w:rFonts w:ascii="Figtree Medium" w:hAnsi="Figtree Medium"/>
-                <w:sz w:val="19"/>
-                <w:szCs w:val="19"/>
-              </w:rPr>
-              <w:t>)</w:t>
+            <w:r>
+              <w:rPr>
+                <w:rFonts w:ascii="Figtree Medium" w:hAnsi="Figtree Medium"/>
+                <w:sz w:val="19"/>
+                <w:szCs w:val="19"/>
+              </w:rPr>
+              <w:t>useContext()</w:t>
+            </w:r>
+          </w:p>
+          <w:p>
+            <w:pPr>
+              <w:rPr>
+                <w:rFonts w:ascii="Figtree Medium" w:hAnsi="Figtree Medium"/>
+                <w:sz w:val="19"/>
+                <w:szCs w:val="19"/>
+              </w:rPr>
+            </w:pPr>
+            <w:r>
+              <w:rPr>
+                <w:rFonts w:ascii="Figtree Medium" w:hAnsi="Figtree Medium"/>
+                <w:sz w:val="19"/>
+                <w:szCs w:val="19"/>
+              </w:rPr>
+              <w:t>useReducer()</w:t>
+            </w:r>
+          </w:p>
+          <w:p>
+            <w:pPr>
+              <w:rPr>
+                <w:rFonts w:ascii="Figtree Medium" w:hAnsi="Figtree Medium"/>
+                <w:sz w:val="19"/>
+                <w:szCs w:val="19"/>
+              </w:rPr>
+            </w:pPr>
+            <w:r>
+              <w:rPr>
+                <w:rFonts w:ascii="Figtree Medium" w:hAnsi="Figtree Medium"/>
+                <w:sz w:val="19"/>
+                <w:szCs w:val="19"/>
+              </w:rPr>
+              <w:t>useRef()</w:t>
+            </w:r>
+          </w:p>
+          <w:p>
+            <w:pPr>
+              <w:rPr>
+                <w:rFonts w:ascii="Figtree Medium" w:hAnsi="Figtree Medium"/>
+                <w:sz w:val="19"/>
+                <w:szCs w:val="19"/>
+              </w:rPr>
+            </w:pPr>
+            <w:r>
+              <w:rPr>
+                <w:rFonts w:ascii="Figtree Medium" w:hAnsi="Figtree Medium"/>
+                <w:sz w:val="19"/>
+                <w:szCs w:val="19"/>
+              </w:rPr>
+              <w:t>useCallback()</w:t>
             </w:r>
           </w:p>
         </w:tc>
@@ -1397,33 +1273,13 @@
                 <w:szCs w:val="19"/>
               </w:rPr>
             </w:pPr>
-            <w:proofErr w:type="spellStart"/>
-            <w:proofErr w:type="gramStart"/>
-            <w:r>
-              <w:rPr>
-                <w:rFonts w:ascii="Figtree Medium" w:hAnsi="Figtree Medium"/>
-                <w:sz w:val="19"/>
-                <w:szCs w:val="19"/>
-              </w:rPr>
-              <w:t>useMemo</w:t>
-            </w:r>
-            <w:proofErr w:type="spellEnd"/>
-            <w:r>
-              <w:rPr>
-                <w:rFonts w:ascii="Figtree Medium" w:hAnsi="Figtree Medium"/>
-                <w:sz w:val="19"/>
-                <w:szCs w:val="19"/>
-              </w:rPr>
-              <w:t>(</w:t>
-            </w:r>
-            <w:proofErr w:type="gramEnd"/>
-            <w:r>
-              <w:rPr>
-                <w:rFonts w:ascii="Figtree Medium" w:hAnsi="Figtree Medium"/>
-                <w:sz w:val="19"/>
-                <w:szCs w:val="19"/>
-              </w:rPr>
-              <w:t>)</w:t>
+            <w:r>
+              <w:rPr>
+                <w:rFonts w:ascii="Figtree Medium" w:hAnsi="Figtree Medium"/>
+                <w:sz w:val="19"/>
+                <w:szCs w:val="19"/>
+              </w:rPr>
+              <w:t>useMemo()</w:t>
             </w:r>
           </w:p>
           <w:p>
@@ -1641,23 +1497,13 @@
                 <w:szCs w:val="19"/>
               </w:rPr>
             </w:pPr>
-            <w:proofErr w:type="spellStart"/>
-            <w:r>
-              <w:rPr>
-                <w:rFonts w:ascii="Figtree Medium" w:hAnsi="Figtree Medium"/>
-                <w:sz w:val="19"/>
-                <w:szCs w:val="19"/>
-              </w:rPr>
-              <w:t>useContext</w:t>
-            </w:r>
-            <w:proofErr w:type="spellEnd"/>
-            <w:r>
-              <w:rPr>
-                <w:rFonts w:ascii="Figtree Medium" w:hAnsi="Figtree Medium"/>
-                <w:sz w:val="19"/>
-                <w:szCs w:val="19"/>
-              </w:rPr>
-              <w:t xml:space="preserve"> Demo with Flower Shop</w:t>
+            <w:r>
+              <w:rPr>
+                <w:rFonts w:ascii="Figtree Medium" w:hAnsi="Figtree Medium"/>
+                <w:sz w:val="19"/>
+                <w:szCs w:val="19"/>
+              </w:rPr>
+              <w:t>useContext Demo with Flower Shop</w:t>
             </w:r>
           </w:p>
         </w:tc>
@@ -1768,25 +1614,7 @@
                 <w:sz w:val="19"/>
                 <w:szCs w:val="19"/>
               </w:rPr>
-              <w:t xml:space="preserve">Continue </w:t>
-            </w:r>
-            <w:proofErr w:type="spellStart"/>
-            <w:r>
-              <w:rPr>
-                <w:rFonts w:ascii="Figtree Medium" w:hAnsi="Figtree Medium"/>
-                <w:sz w:val="19"/>
-                <w:szCs w:val="19"/>
-              </w:rPr>
-              <w:t>flowerShop</w:t>
-            </w:r>
-            <w:proofErr w:type="spellEnd"/>
-            <w:r>
-              <w:rPr>
-                <w:rFonts w:ascii="Figtree Medium" w:hAnsi="Figtree Medium"/>
-                <w:sz w:val="19"/>
-                <w:szCs w:val="19"/>
-              </w:rPr>
-              <w:t xml:space="preserve"> work</w:t>
+              <w:t>Continue flowerShop work</w:t>
             </w:r>
           </w:p>
         </w:tc>
@@ -3011,25 +2839,7 @@
                 <w:sz w:val="19"/>
                 <w:szCs w:val="19"/>
               </w:rPr>
-              <w:t xml:space="preserve">Challenge coding or investigation into how to approach </w:t>
-            </w:r>
-            <w:proofErr w:type="spellStart"/>
-            <w:r>
-              <w:rPr>
-                <w:rFonts w:ascii="Figtree Medium" w:hAnsi="Figtree Medium"/>
-                <w:sz w:val="19"/>
-                <w:szCs w:val="19"/>
-              </w:rPr>
-              <w:t>QAEstate</w:t>
-            </w:r>
-            <w:proofErr w:type="spellEnd"/>
-            <w:r>
-              <w:rPr>
-                <w:rFonts w:ascii="Figtree Medium" w:hAnsi="Figtree Medium"/>
-                <w:sz w:val="19"/>
-                <w:szCs w:val="19"/>
-              </w:rPr>
-              <w:t xml:space="preserve"> Agents</w:t>
+              <w:t>Challenge coding or investigation into how to approach QAEstate Agents</w:t>
             </w:r>
           </w:p>
         </w:tc>
@@ -3306,21 +3116,7 @@
         <w:rPr>
           <w:rFonts w:ascii="Figtree Medium" w:hAnsi="Figtree Medium"/>
         </w:rPr>
-        <w:t xml:space="preserve">Towards the end of the week, it may be pertinent to include demonstrations with GitHub CoPilot in </w:t>
-      </w:r>
-      <w:proofErr w:type="spellStart"/>
-      <w:r>
-        <w:rPr>
-          <w:rFonts w:ascii="Figtree Medium" w:hAnsi="Figtree Medium"/>
-        </w:rPr>
-        <w:t>VSCode</w:t>
-      </w:r>
-      <w:proofErr w:type="spellEnd"/>
-      <w:r>
-        <w:rPr>
-          <w:rFonts w:ascii="Figtree Medium" w:hAnsi="Figtree Medium"/>
-        </w:rPr>
-        <w:t xml:space="preserve"> as we can expedite the process. Throughout the week, we will use the explain as much as possible.</w:t>
+        <w:t>Towards the end of the week, it may be pertinent to include demonstrations with GitHub CoPilot in VSCode as we can expedite the process. Throughout the week, we will use the explain as much as possible.</w:t>
       </w:r>
     </w:p>
     <w:p>
@@ -3373,23 +3169,7 @@
         <w:rPr>
           <w:rFonts w:ascii="Figtree Medium" w:hAnsi="Figtree Medium"/>
         </w:rPr>
-        <w:t xml:space="preserve">Create a data folder which contains the </w:t>
-      </w:r>
-      <w:proofErr w:type="spellStart"/>
-      <w:proofErr w:type="gramStart"/>
-      <w:r>
-        <w:rPr>
-          <w:rFonts w:ascii="Figtree Medium" w:hAnsi="Figtree Medium"/>
-        </w:rPr>
-        <w:t>db.json</w:t>
-      </w:r>
-      <w:proofErr w:type="spellEnd"/>
-      <w:proofErr w:type="gramEnd"/>
-      <w:r>
-        <w:rPr>
-          <w:rFonts w:ascii="Figtree Medium" w:hAnsi="Figtree Medium"/>
-        </w:rPr>
-        <w:t xml:space="preserve"> folder and demonstrate how to run the server</w:t>
+        <w:t>Create a data folder which contains the db.json folder and demonstrate how to run the server</w:t>
       </w:r>
     </w:p>
     <w:p>
@@ -3407,47 +3187,11 @@
           <w:rFonts w:ascii="Figtree Medium" w:hAnsi="Figtree Medium"/>
         </w:rPr>
       </w:pPr>
-      <w:proofErr w:type="spellStart"/>
-      <w:r>
-        <w:rPr>
-          <w:rFonts w:ascii="Figtree Medium" w:hAnsi="Figtree Medium"/>
-        </w:rPr>
-        <w:t>npx</w:t>
-      </w:r>
-      <w:proofErr w:type="spellEnd"/>
-      <w:r>
-        <w:rPr>
-          <w:rFonts w:ascii="Figtree Medium" w:hAnsi="Figtree Medium"/>
-        </w:rPr>
-        <w:t xml:space="preserve"> </w:t>
-      </w:r>
-      <w:proofErr w:type="spellStart"/>
-      <w:r>
-        <w:rPr>
-          <w:rFonts w:ascii="Figtree Medium" w:hAnsi="Figtree Medium"/>
-        </w:rPr>
-        <w:t>json</w:t>
-      </w:r>
-      <w:proofErr w:type="spellEnd"/>
-      <w:r>
-        <w:rPr>
-          <w:rFonts w:ascii="Figtree Medium" w:hAnsi="Figtree Medium"/>
-        </w:rPr>
-        <w:t>-server --watch data\</w:t>
-      </w:r>
-      <w:proofErr w:type="spellStart"/>
-      <w:r>
-        <w:rPr>
-          <w:rFonts w:ascii="Figtree Medium" w:hAnsi="Figtree Medium"/>
-        </w:rPr>
-        <w:t>db.json</w:t>
-      </w:r>
-      <w:proofErr w:type="spellEnd"/>
-      <w:r>
-        <w:rPr>
-          <w:rFonts w:ascii="Figtree Medium" w:hAnsi="Figtree Medium"/>
-        </w:rPr>
-        <w:t xml:space="preserve"> --port 8000</w:t>
+      <w:r>
+        <w:rPr>
+          <w:rFonts w:ascii="Figtree Medium" w:hAnsi="Figtree Medium"/>
+        </w:rPr>
+        <w:t>npx json-server --watch data\db.json --port 8000</w:t>
       </w:r>
     </w:p>
     <w:p>
@@ -3472,35 +3216,7 @@
         <w:rPr>
           <w:rFonts w:ascii="Figtree Medium" w:hAnsi="Figtree Medium"/>
         </w:rPr>
-        <w:t xml:space="preserve">Create a simple </w:t>
-      </w:r>
-      <w:proofErr w:type="spellStart"/>
-      <w:r>
-        <w:rPr>
-          <w:rFonts w:ascii="Figtree Medium" w:hAnsi="Figtree Medium"/>
-        </w:rPr>
-        <w:t>Navbar.jsx</w:t>
-      </w:r>
-      <w:proofErr w:type="spellEnd"/>
-      <w:r>
-        <w:rPr>
-          <w:rFonts w:ascii="Figtree Medium" w:hAnsi="Figtree Medium"/>
-        </w:rPr>
-        <w:t xml:space="preserve"> component which has a simple header (no routes or links at this point). Export it an put it in </w:t>
-      </w:r>
-      <w:proofErr w:type="spellStart"/>
-      <w:r>
-        <w:rPr>
-          <w:rFonts w:ascii="Figtree Medium" w:hAnsi="Figtree Medium"/>
-        </w:rPr>
-        <w:t>App.jsx</w:t>
-      </w:r>
-      <w:proofErr w:type="spellEnd"/>
-      <w:r>
-        <w:rPr>
-          <w:rFonts w:ascii="Figtree Medium" w:hAnsi="Figtree Medium"/>
-        </w:rPr>
-        <w:t>.</w:t>
+        <w:t>Create a simple Navbar.jsx component which has a simple header (no routes or links at this point). Export it an put it in App.jsx.</w:t>
       </w:r>
     </w:p>
     <w:p>
@@ -3526,77 +3242,7 @@
         <w:rPr>
           <w:rFonts w:ascii="Figtree Medium" w:hAnsi="Figtree Medium"/>
         </w:rPr>
-        <w:t xml:space="preserve">Create a </w:t>
-      </w:r>
-      <w:proofErr w:type="spellStart"/>
-      <w:r>
-        <w:rPr>
-          <w:rFonts w:ascii="Figtree Medium" w:hAnsi="Figtree Medium"/>
-        </w:rPr>
-        <w:t>Home.jsx</w:t>
-      </w:r>
-      <w:proofErr w:type="spellEnd"/>
-      <w:r>
-        <w:rPr>
-          <w:rFonts w:ascii="Figtree Medium" w:hAnsi="Figtree Medium"/>
-        </w:rPr>
-        <w:t xml:space="preserve"> file which creates a </w:t>
-      </w:r>
-      <w:proofErr w:type="spellStart"/>
-      <w:r>
-        <w:rPr>
-          <w:rFonts w:ascii="Figtree Medium" w:hAnsi="Figtree Medium"/>
-        </w:rPr>
-        <w:t>const</w:t>
-      </w:r>
-      <w:proofErr w:type="spellEnd"/>
-      <w:r>
-        <w:rPr>
-          <w:rFonts w:ascii="Figtree Medium" w:hAnsi="Figtree Medium"/>
-        </w:rPr>
-        <w:t xml:space="preserve"> of a </w:t>
-      </w:r>
-      <w:proofErr w:type="spellStart"/>
-      <w:r>
-        <w:rPr>
-          <w:rFonts w:ascii="Figtree Medium" w:hAnsi="Figtree Medium"/>
-        </w:rPr>
-        <w:t>url</w:t>
-      </w:r>
-      <w:proofErr w:type="spellEnd"/>
-      <w:r>
-        <w:rPr>
-          <w:rFonts w:ascii="Figtree Medium" w:hAnsi="Figtree Medium"/>
-        </w:rPr>
-        <w:t xml:space="preserve"> where the data is accessed and create a simple state of [blogs, </w:t>
-      </w:r>
-      <w:proofErr w:type="spellStart"/>
-      <w:r>
-        <w:rPr>
-          <w:rFonts w:ascii="Figtree Medium" w:hAnsi="Figtree Medium"/>
-        </w:rPr>
-        <w:t>setBlogs</w:t>
-      </w:r>
-      <w:proofErr w:type="spellEnd"/>
-      <w:r>
-        <w:rPr>
-          <w:rFonts w:ascii="Figtree Medium" w:hAnsi="Figtree Medium"/>
-        </w:rPr>
-        <w:t xml:space="preserve">] = </w:t>
-      </w:r>
-      <w:proofErr w:type="spellStart"/>
-      <w:r>
-        <w:rPr>
-          <w:rFonts w:ascii="Figtree Medium" w:hAnsi="Figtree Medium"/>
-        </w:rPr>
-        <w:t>useState</w:t>
-      </w:r>
-      <w:proofErr w:type="spellEnd"/>
-      <w:r>
-        <w:rPr>
-          <w:rFonts w:ascii="Figtree Medium" w:hAnsi="Figtree Medium"/>
-        </w:rPr>
-        <w:t>(null)</w:t>
+        <w:t>Create a Home.jsx file which creates a const of a url where the data is accessed and create a simple state of [blogs, setBlogs] = useState(null)</w:t>
       </w:r>
     </w:p>
     <w:p>
@@ -3618,29 +3264,7 @@
         <w:rPr>
           <w:rFonts w:ascii="Figtree Medium" w:hAnsi="Figtree Medium"/>
         </w:rPr>
-        <w:t xml:space="preserve">In this component, create a </w:t>
-      </w:r>
-      <w:proofErr w:type="spellStart"/>
-      <w:proofErr w:type="gramStart"/>
-      <w:r>
-        <w:rPr>
-          <w:rFonts w:ascii="Figtree Medium" w:hAnsi="Figtree Medium"/>
-        </w:rPr>
-        <w:t>useEffect</w:t>
-      </w:r>
-      <w:proofErr w:type="spellEnd"/>
-      <w:r>
-        <w:rPr>
-          <w:rFonts w:ascii="Figtree Medium" w:hAnsi="Figtree Medium"/>
-        </w:rPr>
-        <w:t>(</w:t>
-      </w:r>
-      <w:proofErr w:type="gramEnd"/>
-      <w:r>
-        <w:rPr>
-          <w:rFonts w:ascii="Figtree Medium" w:hAnsi="Figtree Medium"/>
-        </w:rPr>
-        <w:t>not too much details as there is a hooks day) to fetch the blogs from the URL</w:t>
+        <w:t>In this component, create a useEffect(not too much details as there is a hooks day) to fetch the blogs from the URL</w:t>
       </w:r>
     </w:p>
     <w:p>
@@ -3687,21 +3311,7 @@
         <w:rPr>
           <w:rFonts w:ascii="Figtree Medium" w:hAnsi="Figtree Medium"/>
         </w:rPr>
-        <w:t>{blogs &amp;&amp; &lt;Blogs blogs={</w:t>
-      </w:r>
-      <w:proofErr w:type="gramStart"/>
-      <w:r>
-        <w:rPr>
-          <w:rFonts w:ascii="Figtree Medium" w:hAnsi="Figtree Medium"/>
-        </w:rPr>
-        <w:t>blogs}  /</w:t>
-      </w:r>
-      <w:proofErr w:type="gramEnd"/>
-      <w:r>
-        <w:rPr>
-          <w:rFonts w:ascii="Figtree Medium" w:hAnsi="Figtree Medium"/>
-        </w:rPr>
-        <w:t>&gt;}</w:t>
+        <w:t>{blogs &amp;&amp; &lt;Blogs blogs={blogs}  /&gt;}</w:t>
       </w:r>
     </w:p>
     <w:p>
@@ -3726,21 +3336,7 @@
         <w:rPr>
           <w:rFonts w:ascii="Figtree Medium" w:hAnsi="Figtree Medium"/>
         </w:rPr>
-        <w:t xml:space="preserve">Create a </w:t>
-      </w:r>
-      <w:proofErr w:type="spellStart"/>
-      <w:r>
-        <w:rPr>
-          <w:rFonts w:ascii="Figtree Medium" w:hAnsi="Figtree Medium"/>
-        </w:rPr>
-        <w:t>Blogs.jsx</w:t>
-      </w:r>
-      <w:proofErr w:type="spellEnd"/>
-      <w:r>
-        <w:rPr>
-          <w:rFonts w:ascii="Figtree Medium" w:hAnsi="Figtree Medium"/>
-        </w:rPr>
-        <w:t xml:space="preserve"> file and map the blogs as props to show just the title and the author of the blogs in the JSON file.</w:t>
+        <w:t>Create a Blogs.jsx file and map the blogs as props to show just the title and the author of the blogs in the JSON file.</w:t>
       </w:r>
     </w:p>
     <w:p>
@@ -3755,21 +3351,7 @@
           <w:rFonts w:ascii="Figtree Medium" w:hAnsi="Figtree Medium"/>
         </w:rPr>
         <w:lastRenderedPageBreak/>
-        <w:t xml:space="preserve">Once they are pulled into the file successfully, add a form in the </w:t>
-      </w:r>
-      <w:proofErr w:type="spellStart"/>
-      <w:r>
-        <w:rPr>
-          <w:rFonts w:ascii="Figtree Medium" w:hAnsi="Figtree Medium"/>
-        </w:rPr>
-        <w:t>Home.jsx</w:t>
-      </w:r>
-      <w:proofErr w:type="spellEnd"/>
-      <w:r>
-        <w:rPr>
-          <w:rFonts w:ascii="Figtree Medium" w:hAnsi="Figtree Medium"/>
-        </w:rPr>
-        <w:t xml:space="preserve"> which allows the user to create a new blog (at this stage, a fetch and ‘POST’ method is easiest)</w:t>
+        <w:t>Once they are pulled into the file successfully, add a form in the Home.jsx which allows the user to create a new blog (at this stage, a fetch and ‘POST’ method is easiest)</w:t>
       </w:r>
     </w:p>
     <w:p>
@@ -3831,76 +3413,20 @@
         <w:rPr>
           <w:rFonts w:ascii="Figtree Medium" w:hAnsi="Figtree Medium"/>
         </w:rPr>
-        <w:t>This demo follows some of the latest advice on routing in react-router-</w:t>
-      </w:r>
-      <w:proofErr w:type="spellStart"/>
-      <w:r>
-        <w:rPr>
-          <w:rFonts w:ascii="Figtree Medium" w:hAnsi="Figtree Medium"/>
-        </w:rPr>
-        <w:t>dom</w:t>
-      </w:r>
-      <w:proofErr w:type="spellEnd"/>
-      <w:r>
-        <w:rPr>
-          <w:rFonts w:ascii="Figtree Medium" w:hAnsi="Figtree Medium"/>
-        </w:rPr>
-        <w:t xml:space="preserve"> v6.4. This is not the latest </w:t>
-      </w:r>
-      <w:proofErr w:type="gramStart"/>
-      <w:r>
-        <w:rPr>
-          <w:rFonts w:ascii="Figtree Medium" w:hAnsi="Figtree Medium"/>
-        </w:rPr>
-        <w:t>release, but</w:t>
-      </w:r>
-      <w:proofErr w:type="gramEnd"/>
-      <w:r>
-        <w:rPr>
-          <w:rFonts w:ascii="Figtree Medium" w:hAnsi="Figtree Medium"/>
-        </w:rPr>
-        <w:t xml:space="preserve"> was a major update which has been improved with additional hooks in subsequent releases.</w:t>
-      </w:r>
-    </w:p>
-    <w:p>
-      <w:pPr>
-        <w:rPr>
-          <w:rFonts w:ascii="Figtree Medium" w:hAnsi="Figtree Medium"/>
-        </w:rPr>
-      </w:pPr>
-      <w:r>
-        <w:rPr>
-          <w:rFonts w:ascii="Figtree Medium" w:hAnsi="Figtree Medium"/>
-        </w:rPr>
-        <w:t xml:space="preserve">This demo uses </w:t>
-      </w:r>
-      <w:proofErr w:type="spellStart"/>
-      <w:r>
-        <w:rPr>
-          <w:rFonts w:ascii="Figtree Medium" w:hAnsi="Figtree Medium"/>
-        </w:rPr>
-        <w:t>RouteProvider</w:t>
-      </w:r>
-      <w:proofErr w:type="spellEnd"/>
-      <w:r>
-        <w:rPr>
-          <w:rFonts w:ascii="Figtree Medium" w:hAnsi="Figtree Medium"/>
-        </w:rPr>
-        <w:t xml:space="preserve"> (very similar in application to </w:t>
-      </w:r>
-      <w:proofErr w:type="spellStart"/>
-      <w:r>
-        <w:rPr>
-          <w:rFonts w:ascii="Figtree Medium" w:hAnsi="Figtree Medium"/>
-        </w:rPr>
-        <w:t>useContext</w:t>
-      </w:r>
-      <w:proofErr w:type="spellEnd"/>
-      <w:r>
-        <w:rPr>
-          <w:rFonts w:ascii="Figtree Medium" w:hAnsi="Figtree Medium"/>
-        </w:rPr>
-        <w:t xml:space="preserve">). </w:t>
+        <w:t>This demo follows some of the latest advice on routing in react-router-dom v6.4. This is not the latest release, but was a major update which has been improved with additional hooks in subsequent releases.</w:t>
+      </w:r>
+    </w:p>
+    <w:p>
+      <w:pPr>
+        <w:rPr>
+          <w:rFonts w:ascii="Figtree Medium" w:hAnsi="Figtree Medium"/>
+        </w:rPr>
+      </w:pPr>
+      <w:r>
+        <w:rPr>
+          <w:rFonts w:ascii="Figtree Medium" w:hAnsi="Figtree Medium"/>
+        </w:rPr>
+        <w:t xml:space="preserve">This demo uses RouteProvider (very similar in application to useContext). </w:t>
       </w:r>
     </w:p>
     <w:p>
@@ -4021,29 +3547,7 @@
         <w:rPr>
           <w:rFonts w:ascii="Figtree Medium" w:hAnsi="Figtree Medium"/>
         </w:rPr>
-        <w:t xml:space="preserve">Update </w:t>
-      </w:r>
-      <w:proofErr w:type="spellStart"/>
-      <w:proofErr w:type="gramStart"/>
-      <w:r>
-        <w:rPr>
-          <w:rFonts w:ascii="Figtree Medium" w:hAnsi="Figtree Medium"/>
-        </w:rPr>
-        <w:t>RenderNavigation</w:t>
-      </w:r>
-      <w:proofErr w:type="spellEnd"/>
-      <w:r>
-        <w:rPr>
-          <w:rFonts w:ascii="Figtree Medium" w:hAnsi="Figtree Medium"/>
-        </w:rPr>
-        <w:t>(</w:t>
-      </w:r>
-      <w:proofErr w:type="gramEnd"/>
-      <w:r>
-        <w:rPr>
-          <w:rFonts w:ascii="Figtree Medium" w:hAnsi="Figtree Medium"/>
-        </w:rPr>
-        <w:t>)</w:t>
+        <w:t>Update RenderNavigation()</w:t>
       </w:r>
     </w:p>
     <w:p>
@@ -4057,19 +3561,11 @@
           <w:rFonts w:ascii="Figtree Medium" w:hAnsi="Figtree Medium"/>
         </w:rPr>
       </w:pPr>
-      <w:proofErr w:type="spellStart"/>
-      <w:r>
-        <w:rPr>
-          <w:rFonts w:ascii="Figtree Medium" w:hAnsi="Figtree Medium"/>
-        </w:rPr>
-        <w:t>RenderRoutes</w:t>
-      </w:r>
-      <w:proofErr w:type="spellEnd"/>
-      <w:r>
-        <w:rPr>
-          <w:rFonts w:ascii="Figtree Medium" w:hAnsi="Figtree Medium"/>
-        </w:rPr>
-        <w:t xml:space="preserve"> first</w:t>
+      <w:r>
+        <w:rPr>
+          <w:rFonts w:ascii="Figtree Medium" w:hAnsi="Figtree Medium"/>
+        </w:rPr>
+        <w:t>RenderRoutes first</w:t>
       </w:r>
     </w:p>
     <w:p>
@@ -4083,19 +3579,11 @@
           <w:rFonts w:ascii="Figtree Medium" w:hAnsi="Figtree Medium"/>
         </w:rPr>
       </w:pPr>
-      <w:proofErr w:type="spellStart"/>
-      <w:r>
-        <w:rPr>
-          <w:rFonts w:ascii="Figtree Medium" w:hAnsi="Figtree Medium"/>
-        </w:rPr>
-        <w:t>RenderMenu</w:t>
-      </w:r>
-      <w:proofErr w:type="spellEnd"/>
-      <w:r>
-        <w:rPr>
-          <w:rFonts w:ascii="Figtree Medium" w:hAnsi="Figtree Medium"/>
-        </w:rPr>
-        <w:t xml:space="preserve"> Second</w:t>
+      <w:r>
+        <w:rPr>
+          <w:rFonts w:ascii="Figtree Medium" w:hAnsi="Figtree Medium"/>
+        </w:rPr>
+        <w:t>RenderMenu Second</w:t>
       </w:r>
     </w:p>
     <w:p>
@@ -4144,70 +3632,20 @@
         <w:rPr>
           <w:rFonts w:ascii="Figtree Medium" w:hAnsi="Figtree Medium"/>
         </w:rPr>
-        <w:t xml:space="preserve">It uses another method, called </w:t>
-      </w:r>
-      <w:proofErr w:type="spellStart"/>
-      <w:r>
-        <w:rPr>
-          <w:rFonts w:ascii="Figtree Medium" w:hAnsi="Figtree Medium"/>
-        </w:rPr>
-        <w:t>BrowserRouter</w:t>
-      </w:r>
-      <w:proofErr w:type="spellEnd"/>
-      <w:r>
-        <w:rPr>
-          <w:rFonts w:ascii="Figtree Medium" w:hAnsi="Figtree Medium"/>
-        </w:rPr>
-        <w:t>, with all routes wrapped in authentication.</w:t>
-      </w:r>
-    </w:p>
-    <w:p>
-      <w:pPr>
-        <w:rPr>
-          <w:rFonts w:ascii="Figtree Medium" w:hAnsi="Figtree Medium"/>
-        </w:rPr>
-      </w:pPr>
-      <w:r>
-        <w:rPr>
-          <w:rFonts w:ascii="Figtree Medium" w:hAnsi="Figtree Medium"/>
-        </w:rPr>
-        <w:t xml:space="preserve">It uses hooks which have not yet been discussed with the delegates such as </w:t>
-      </w:r>
-      <w:proofErr w:type="spellStart"/>
-      <w:proofErr w:type="gramStart"/>
-      <w:r>
-        <w:rPr>
-          <w:rFonts w:ascii="Figtree Medium" w:hAnsi="Figtree Medium"/>
-        </w:rPr>
-        <w:t>useContext</w:t>
-      </w:r>
-      <w:proofErr w:type="spellEnd"/>
-      <w:r>
-        <w:rPr>
-          <w:rFonts w:ascii="Figtree Medium" w:hAnsi="Figtree Medium"/>
-        </w:rPr>
-        <w:t>(</w:t>
-      </w:r>
-      <w:proofErr w:type="gramEnd"/>
-      <w:r>
-        <w:rPr>
-          <w:rFonts w:ascii="Figtree Medium" w:hAnsi="Figtree Medium"/>
-        </w:rPr>
-        <w:t xml:space="preserve">), </w:t>
-      </w:r>
-      <w:proofErr w:type="spellStart"/>
-      <w:r>
-        <w:rPr>
-          <w:rFonts w:ascii="Figtree Medium" w:hAnsi="Figtree Medium"/>
-        </w:rPr>
-        <w:t>useNavigate</w:t>
-      </w:r>
-      <w:proofErr w:type="spellEnd"/>
-      <w:r>
-        <w:rPr>
-          <w:rFonts w:ascii="Figtree Medium" w:hAnsi="Figtree Medium"/>
-        </w:rPr>
-        <w:t>() etc, but these are all routing specific hooks</w:t>
+        <w:t>It uses another method, called BrowserRouter, with all routes wrapped in authentication.</w:t>
+      </w:r>
+    </w:p>
+    <w:p>
+      <w:pPr>
+        <w:rPr>
+          <w:rFonts w:ascii="Figtree Medium" w:hAnsi="Figtree Medium"/>
+        </w:rPr>
+      </w:pPr>
+      <w:r>
+        <w:rPr>
+          <w:rFonts w:ascii="Figtree Medium" w:hAnsi="Figtree Medium"/>
+        </w:rPr>
+        <w:t>It uses hooks which have not yet been discussed with the delegates such as useContext(), useNavigate() etc, but these are all routing specific hooks</w:t>
       </w:r>
       <w:r>
         <w:rPr>
@@ -4275,21 +3713,7 @@
         <w:rPr>
           <w:rFonts w:ascii="Figtree Medium" w:hAnsi="Figtree Medium"/>
         </w:rPr>
-        <w:t xml:space="preserve">The delegates should start the day with the first session in pairs, looking at the start of the shop challenge. (Outlined at the end of presentation </w:t>
-      </w:r>
-      <w:proofErr w:type="gramStart"/>
-      <w:r>
-        <w:rPr>
-          <w:rFonts w:ascii="Figtree Medium" w:hAnsi="Figtree Medium"/>
-        </w:rPr>
-        <w:t>2)This</w:t>
-      </w:r>
-      <w:proofErr w:type="gramEnd"/>
-      <w:r>
-        <w:rPr>
-          <w:rFonts w:ascii="Figtree Medium" w:hAnsi="Figtree Medium"/>
-        </w:rPr>
-        <w:t xml:space="preserve"> will be extended throughout the week and after more learning, but a good chunk of time with them working together to plan and prep repos etc.</w:t>
+        <w:t>The delegates should start the day with the first session in pairs, looking at the start of the shop challenge. (Outlined at the end of presentation 2)This will be extended throughout the week and after more learning, but a good chunk of time with them working together to plan and prep repos etc.</w:t>
       </w:r>
     </w:p>
     <w:p>
@@ -4519,35 +3943,7 @@
         <w:rPr>
           <w:rFonts w:ascii="Figtree Medium" w:hAnsi="Figtree Medium"/>
         </w:rPr>
-        <w:t xml:space="preserve"> for this section, you will see 2 branches again, a starter and the final working app. (called </w:t>
-      </w:r>
-      <w:proofErr w:type="spellStart"/>
-      <w:r>
-        <w:rPr>
-          <w:rFonts w:ascii="Figtree Medium" w:hAnsi="Figtree Medium"/>
-        </w:rPr>
-        <w:t>tandemo</w:t>
-      </w:r>
-      <w:proofErr w:type="spellEnd"/>
-      <w:r>
-        <w:rPr>
-          <w:rFonts w:ascii="Figtree Medium" w:hAnsi="Figtree Medium"/>
-        </w:rPr>
-        <w:t xml:space="preserve"> as </w:t>
-      </w:r>
-      <w:proofErr w:type="spellStart"/>
-      <w:r>
-        <w:rPr>
-          <w:rFonts w:ascii="Figtree Medium" w:hAnsi="Figtree Medium"/>
-        </w:rPr>
-        <w:t>TanStack</w:t>
-      </w:r>
-      <w:proofErr w:type="spellEnd"/>
-      <w:r>
-        <w:rPr>
-          <w:rFonts w:ascii="Figtree Medium" w:hAnsi="Figtree Medium"/>
-        </w:rPr>
-        <w:t xml:space="preserve"> are the organisation responsible for updating the library)</w:t>
+        <w:t xml:space="preserve"> for this section, you will see 2 branches again, a starter and the final working app. (called tandemo as TanStack are the organisation responsible for updating the library)</w:t>
       </w:r>
       <w:r>
         <w:rPr>
@@ -4666,6 +4062,12 @@
         </w:rPr>
         <w:t xml:space="preserve">. There is also a presentation to compliment the content in the folders called 5-Authentication.pptx. </w:t>
       </w:r>
+      <w:r>
+        <w:rPr>
+          <w:rFonts w:ascii="Figtree Medium" w:hAnsi="Figtree Medium"/>
+        </w:rPr>
+        <w:t>Note, you will need your own firebase credentials to demo this.</w:t>
+      </w:r>
     </w:p>
     <w:p>
       <w:pPr>
@@ -4712,21 +4114,7 @@
         <w:rPr>
           <w:rFonts w:ascii="Figtree Medium" w:hAnsi="Figtree Medium"/>
         </w:rPr>
-        <w:t xml:space="preserve">The final day is put aside for challenges. Primarily, the challenge will be to create a memory game where cards </w:t>
-      </w:r>
-      <w:proofErr w:type="gramStart"/>
-      <w:r>
-        <w:rPr>
-          <w:rFonts w:ascii="Figtree Medium" w:hAnsi="Figtree Medium"/>
-        </w:rPr>
-        <w:t>have to</w:t>
-      </w:r>
-      <w:proofErr w:type="gramEnd"/>
-      <w:r>
-        <w:rPr>
-          <w:rFonts w:ascii="Figtree Medium" w:hAnsi="Figtree Medium"/>
-        </w:rPr>
-        <w:t xml:space="preserve"> be turned and matched. This challenge will be </w:t>
+        <w:t xml:space="preserve">The final day is put aside for challenges. Primarily, the challenge will be to create a memory game where cards have to be turned and matched. This challenge will be </w:t>
       </w:r>
       <w:r>
         <w:rPr>
@@ -6847,12 +6235,14 @@
 </file>
 
 <file path=customXml/item1.xml><?xml version="1.0" encoding="utf-8"?>
-<?mso-contentType ?>
-<FormTemplates xmlns="http://schemas.microsoft.com/sharepoint/v3/contenttype/forms">
-  <Display>DocumentLibraryForm</Display>
-  <Edit>DocumentLibraryForm</Edit>
-  <New>DocumentLibraryForm</New>
-</FormTemplates>
+<p:properties xmlns:p="http://schemas.microsoft.com/office/2006/metadata/properties" xmlns:xsi="http://www.w3.org/2001/XMLSchema-instance" xmlns:pc="http://schemas.microsoft.com/office/infopath/2007/PartnerControls">
+  <documentManagement>
+    <TaxCatchAll xmlns="bd9f7b81-fce9-4f5e-8ca2-b74234fba64d" xsi:nil="true"/>
+    <lcf76f155ced4ddcb4097134ff3c332f xmlns="201905e2-e348-4925-9bf9-859ff66d3731">
+      <Terms xmlns="http://schemas.microsoft.com/office/infopath/2007/PartnerControls"/>
+    </lcf76f155ced4ddcb4097134ff3c332f>
+  </documentManagement>
+</p:properties>
 </file>
 
 <file path=customXml/item2.xml><?xml version="1.0" encoding="utf-8"?>
@@ -7067,20 +6457,21 @@
 </file>
 
 <file path=customXml/item3.xml><?xml version="1.0" encoding="utf-8"?>
-<p:properties xmlns:p="http://schemas.microsoft.com/office/2006/metadata/properties" xmlns:xsi="http://www.w3.org/2001/XMLSchema-instance" xmlns:pc="http://schemas.microsoft.com/office/infopath/2007/PartnerControls">
-  <documentManagement>
-    <TaxCatchAll xmlns="bd9f7b81-fce9-4f5e-8ca2-b74234fba64d" xsi:nil="true"/>
-    <lcf76f155ced4ddcb4097134ff3c332f xmlns="201905e2-e348-4925-9bf9-859ff66d3731">
-      <Terms xmlns="http://schemas.microsoft.com/office/infopath/2007/PartnerControls"/>
-    </lcf76f155ced4ddcb4097134ff3c332f>
-  </documentManagement>
-</p:properties>
+<?mso-contentType ?>
+<FormTemplates xmlns="http://schemas.microsoft.com/sharepoint/v3/contenttype/forms">
+  <Display>DocumentLibraryForm</Display>
+  <Edit>DocumentLibraryForm</Edit>
+  <New>DocumentLibraryForm</New>
+</FormTemplates>
 </file>
 
 <file path=customXml/itemProps1.xml><?xml version="1.0" encoding="utf-8"?>
-<ds:datastoreItem xmlns:ds="http://schemas.openxmlformats.org/officeDocument/2006/customXml" ds:itemID="{F0203754-CA08-43A1-954C-A98F4DFC86E9}">
+<ds:datastoreItem xmlns:ds="http://schemas.openxmlformats.org/officeDocument/2006/customXml" ds:itemID="{97EDF12C-1D89-4622-9707-4012BC9FC9D4}">
   <ds:schemaRefs>
-    <ds:schemaRef ds:uri="http://schemas.microsoft.com/sharepoint/v3/contenttype/forms"/>
+    <ds:schemaRef ds:uri="http://schemas.microsoft.com/office/2006/metadata/properties"/>
+    <ds:schemaRef ds:uri="http://schemas.microsoft.com/office/infopath/2007/PartnerControls"/>
+    <ds:schemaRef ds:uri="bd9f7b81-fce9-4f5e-8ca2-b74234fba64d"/>
+    <ds:schemaRef ds:uri="201905e2-e348-4925-9bf9-859ff66d3731"/>
   </ds:schemaRefs>
 </ds:datastoreItem>
 </file>
@@ -7105,12 +6496,9 @@
 </file>
 
 <file path=customXml/itemProps3.xml><?xml version="1.0" encoding="utf-8"?>
-<ds:datastoreItem xmlns:ds="http://schemas.openxmlformats.org/officeDocument/2006/customXml" ds:itemID="{97EDF12C-1D89-4622-9707-4012BC9FC9D4}">
+<ds:datastoreItem xmlns:ds="http://schemas.openxmlformats.org/officeDocument/2006/customXml" ds:itemID="{F0203754-CA08-43A1-954C-A98F4DFC86E9}">
   <ds:schemaRefs>
-    <ds:schemaRef ds:uri="http://schemas.microsoft.com/office/2006/metadata/properties"/>
-    <ds:schemaRef ds:uri="http://schemas.microsoft.com/office/infopath/2007/PartnerControls"/>
-    <ds:schemaRef ds:uri="bd9f7b81-fce9-4f5e-8ca2-b74234fba64d"/>
-    <ds:schemaRef ds:uri="201905e2-e348-4925-9bf9-859ff66d3731"/>
+    <ds:schemaRef ds:uri="http://schemas.microsoft.com/sharepoint/v3/contenttype/forms"/>
   </ds:schemaRefs>
 </ds:datastoreItem>
 </file>
</xml_diff>